<commit_message>
Fatte piccole modifiche doc
</commit_message>
<xml_diff>
--- a/consegna/documentazione/BankRobberyDoc.docx
+++ b/consegna/documentazione/BankRobberyDoc.docx
@@ -5886,55 +5886,16 @@
                               <w:rPr>
                                 <w:sz w:val="28"/>
                                 <w:szCs w:val="28"/>
+                                <w:lang w:val="en-GB"/>
                               </w:rPr>
                             </w:pPr>
-                            <w:proofErr w:type="spellStart"/>
                             <w:r>
                               <w:rPr>
                                 <w:sz w:val="28"/>
                                 <w:szCs w:val="28"/>
+                                <w:lang w:val="en-GB"/>
                               </w:rPr>
-                              <w:t>Formal</w:t>
-                            </w:r>
-                            <w:proofErr w:type="spellEnd"/>
-                            <w:r>
-                              <w:rPr>
-                                <w:sz w:val="28"/>
-                                <w:szCs w:val="28"/>
-                              </w:rPr>
-                              <w:t xml:space="preserve"> </w:t>
-                            </w:r>
-                            <w:proofErr w:type="spellStart"/>
-                            <w:r>
-                              <w:rPr>
-                                <w:sz w:val="28"/>
-                                <w:szCs w:val="28"/>
-                              </w:rPr>
-                              <w:t>Methods</w:t>
-                            </w:r>
-                            <w:proofErr w:type="spellEnd"/>
-                            <w:r>
-                              <w:rPr>
-                                <w:sz w:val="28"/>
-                                <w:szCs w:val="28"/>
-                              </w:rPr>
-                              <w:t xml:space="preserve"> for </w:t>
-                            </w:r>
-                            <w:proofErr w:type="spellStart"/>
-                            <w:r>
-                              <w:rPr>
-                                <w:sz w:val="28"/>
-                                <w:szCs w:val="28"/>
-                              </w:rPr>
-                              <w:t>Secure</w:t>
-                            </w:r>
-                            <w:proofErr w:type="spellEnd"/>
-                            <w:r>
-                              <w:rPr>
-                                <w:sz w:val="28"/>
-                                <w:szCs w:val="28"/>
-                              </w:rPr>
-                              <w:t xml:space="preserve"> Systems Project</w:t>
+                              <w:t>Formal Methods for Secure Systems Project</w:t>
                             </w:r>
                           </w:p>
                         </w:txbxContent>
@@ -5966,55 +5927,16 @@
                         <w:rPr>
                           <w:sz w:val="28"/>
                           <w:szCs w:val="28"/>
+                          <w:lang w:val="en-GB"/>
                         </w:rPr>
                       </w:pPr>
-                      <w:proofErr w:type="spellStart"/>
                       <w:r>
                         <w:rPr>
                           <w:sz w:val="28"/>
                           <w:szCs w:val="28"/>
+                          <w:lang w:val="en-GB"/>
                         </w:rPr>
-                        <w:t>Formal</w:t>
-                      </w:r>
-                      <w:proofErr w:type="spellEnd"/>
-                      <w:r>
-                        <w:rPr>
-                          <w:sz w:val="28"/>
-                          <w:szCs w:val="28"/>
-                        </w:rPr>
-                        <w:t xml:space="preserve"> </w:t>
-                      </w:r>
-                      <w:proofErr w:type="spellStart"/>
-                      <w:r>
-                        <w:rPr>
-                          <w:sz w:val="28"/>
-                          <w:szCs w:val="28"/>
-                        </w:rPr>
-                        <w:t>Methods</w:t>
-                      </w:r>
-                      <w:proofErr w:type="spellEnd"/>
-                      <w:r>
-                        <w:rPr>
-                          <w:sz w:val="28"/>
-                          <w:szCs w:val="28"/>
-                        </w:rPr>
-                        <w:t xml:space="preserve"> for </w:t>
-                      </w:r>
-                      <w:proofErr w:type="spellStart"/>
-                      <w:r>
-                        <w:rPr>
-                          <w:sz w:val="28"/>
-                          <w:szCs w:val="28"/>
-                        </w:rPr>
-                        <w:t>Secure</w:t>
-                      </w:r>
-                      <w:proofErr w:type="spellEnd"/>
-                      <w:r>
-                        <w:rPr>
-                          <w:sz w:val="28"/>
-                          <w:szCs w:val="28"/>
-                        </w:rPr>
-                        <w:t xml:space="preserve"> Systems Project</w:t>
+                        <w:t>Formal Methods for Secure Systems Project</w:t>
                       </w:r>
                     </w:p>
                   </w:txbxContent>
@@ -6765,12 +6687,24 @@
         <w:rPr>
           <w:rFonts w:ascii="Calibri" w:hAnsi="Calibri" w:cs="Calibri"/>
         </w:rPr>
-        <w:t xml:space="preserve"> abbiamo analizzato un attacco fisico in cui gli avversari provano un attacco diretto alla banca ed uno informatico dove gli avversari </w:t>
+        <w:t xml:space="preserve"> abbiamo analizzato un attacco fisico in cui gli avversari provano un attacco diretto alla banca</w:t>
       </w:r>
       <w:r>
         <w:rPr>
           <w:rFonts w:ascii="Calibri" w:hAnsi="Calibri" w:cs="Calibri"/>
         </w:rPr>
+        <w:t xml:space="preserve">, </w:t>
+      </w:r>
+      <w:r>
+        <w:rPr>
+          <w:rFonts w:ascii="Calibri" w:hAnsi="Calibri" w:cs="Calibri"/>
+        </w:rPr>
+        <w:t xml:space="preserve">uno informatico dove gli avversari </w:t>
+      </w:r>
+      <w:r>
+        <w:rPr>
+          <w:rFonts w:ascii="Calibri" w:hAnsi="Calibri" w:cs="Calibri"/>
+        </w:rPr>
         <w:t>tentano di</w:t>
       </w:r>
       <w:r>
@@ -6795,19 +6729,19 @@
         <w:rPr>
           <w:rFonts w:ascii="Calibri" w:hAnsi="Calibri" w:cs="Calibri"/>
         </w:rPr>
-        <w:t xml:space="preserve"> o</w:t>
+        <w:t xml:space="preserve"> e</w:t>
       </w:r>
       <w:r>
         <w:rPr>
           <w:rFonts w:ascii="Calibri" w:hAnsi="Calibri" w:cs="Calibri"/>
         </w:rPr>
-        <w:t>p</w:t>
+        <w:t xml:space="preserve"> </w:t>
       </w:r>
       <w:r>
         <w:rPr>
           <w:rFonts w:ascii="Calibri" w:hAnsi="Calibri" w:cs="Calibri"/>
         </w:rPr>
-        <w:t>pure</w:t>
+        <w:t>un tentativo di</w:t>
       </w:r>
       <w:r>
         <w:rPr>
@@ -7160,14 +7094,27 @@
                             <w:r>
                               <w:t xml:space="preserve">Figura </w:t>
                             </w:r>
-                            <w:fldSimple w:instr=" SEQ Figura \* ARABIC ">
-                              <w:r>
-                                <w:rPr>
-                                  <w:noProof/>
-                                </w:rPr>
-                                <w:t>1</w:t>
-                              </w:r>
-                            </w:fldSimple>
+                            <w:r>
+                              <w:fldChar w:fldCharType="begin"/>
+                            </w:r>
+                            <w:r>
+                              <w:instrText xml:space="preserve"> SEQ Figura \* ARABIC </w:instrText>
+                            </w:r>
+                            <w:r>
+                              <w:fldChar w:fldCharType="separate"/>
+                            </w:r>
+                            <w:r>
+                              <w:rPr>
+                                <w:noProof/>
+                              </w:rPr>
+                              <w:t>1</w:t>
+                            </w:r>
+                            <w:r>
+                              <w:rPr>
+                                <w:noProof/>
+                              </w:rPr>
+                              <w:fldChar w:fldCharType="end"/>
+                            </w:r>
                             <w:r>
                               <w:t xml:space="preserve"> Esempio di una struttura bancaria</w:t>
                             </w:r>
@@ -7201,14 +7148,27 @@
                       <w:r>
                         <w:t xml:space="preserve">Figura </w:t>
                       </w:r>
-                      <w:fldSimple w:instr=" SEQ Figura \* ARABIC ">
-                        <w:r>
-                          <w:rPr>
-                            <w:noProof/>
-                          </w:rPr>
-                          <w:t>1</w:t>
-                        </w:r>
-                      </w:fldSimple>
+                      <w:r>
+                        <w:fldChar w:fldCharType="begin"/>
+                      </w:r>
+                      <w:r>
+                        <w:instrText xml:space="preserve"> SEQ Figura \* ARABIC </w:instrText>
+                      </w:r>
+                      <w:r>
+                        <w:fldChar w:fldCharType="separate"/>
+                      </w:r>
+                      <w:r>
+                        <w:rPr>
+                          <w:noProof/>
+                        </w:rPr>
+                        <w:t>1</w:t>
+                      </w:r>
+                      <w:r>
+                        <w:rPr>
+                          <w:noProof/>
+                        </w:rPr>
+                        <w:fldChar w:fldCharType="end"/>
+                      </w:r>
                       <w:r>
                         <w:t xml:space="preserve"> Esempio di una struttura bancaria</w:t>
                       </w:r>
@@ -8926,6 +8886,7 @@
           <w:ilvl w:val="0"/>
           <w:numId w:val="3"/>
         </w:numPr>
+        <w:spacing w:after="0"/>
         <w:jc w:val="both"/>
       </w:pPr>
       <w:r>
@@ -8939,36 +8900,20 @@
       <w:r>
         <w:t xml:space="preserve">in questo passo l’attaccante utilizzando le credenziali sottratte all’utente per rubare i soldi dal conto corrente dell’utente ottenendo così i </w:t>
       </w:r>
-      <w:proofErr w:type="spellStart"/>
-      <w:r>
-        <w:rPr>
-          <w:b/>
-          <w:bCs/>
-        </w:rPr>
-        <w:t>digital</w:t>
-      </w:r>
-      <w:proofErr w:type="spellEnd"/>
-      <w:r>
-        <w:rPr>
-          <w:b/>
-          <w:bCs/>
-        </w:rPr>
-        <w:t xml:space="preserve"> money</w:t>
-      </w:r>
-      <w:r>
-        <w:t xml:space="preserve">. Il costo di tale attacco è di </w:t>
-      </w:r>
-      <w:proofErr w:type="gramStart"/>
-      <w:r>
-        <w:t>5</w:t>
-      </w:r>
-      <w:proofErr w:type="gramEnd"/>
-      <w:r>
-        <w:t xml:space="preserve"> come il tempo di esecuzione. Le probabilità di successo sono dell’ 80% con una probabilità di essere scoperti del 5%. Le probabilità di venire scoperto dopo aver fallito l’attacco sono del 10%.</w:t>
+      <w:r>
+        <w:rPr>
+          <w:b/>
+          <w:bCs/>
+        </w:rPr>
+        <w:t>digital money</w:t>
+      </w:r>
+      <w:r>
+        <w:t>. Il costo di tale attacco è di 5 come il tempo di esecuzione. Le probabilità di successo sono dell’ 80% con una probabilità di essere scoperti del 5%. Le probabilità di venire scoperto dopo aver fallito l’attacco sono del 10%.</w:t>
       </w:r>
     </w:p>
     <w:p>
       <w:pPr>
+        <w:spacing w:after="0"/>
         <w:jc w:val="both"/>
       </w:pPr>
     </w:p>
@@ -8979,6 +8924,7 @@
           <w:ilvl w:val="0"/>
           <w:numId w:val="3"/>
         </w:numPr>
+        <w:spacing w:after="0"/>
         <w:jc w:val="both"/>
       </w:pPr>
       <w:r>
@@ -9562,13 +9508,23 @@
           <w:szCs w:val="52"/>
         </w:rPr>
       </w:pPr>
-      <w:r>
+    </w:p>
+    <w:p>
+      <w:pPr>
         <w:rPr>
           <w:b/>
           <w:bCs/>
           <w:sz w:val="52"/>
           <w:szCs w:val="52"/>
         </w:rPr>
+      </w:pPr>
+      <w:r>
+        <w:rPr>
+          <w:b/>
+          <w:bCs/>
+          <w:sz w:val="52"/>
+          <w:szCs w:val="52"/>
+        </w:rPr>
         <w:t>3) Analisi</w:t>
       </w:r>
     </w:p>
@@ -9729,9 +9685,9 @@
         </w:rPr>
         <w:lastRenderedPageBreak/>
         <w:drawing>
-          <wp:inline distT="0" distB="0" distL="0" distR="0" wp14:anchorId="58FBD156" wp14:editId="50E4E588">
-            <wp:extent cx="3674745" cy="2449830"/>
-            <wp:effectExtent l="0" t="0" r="1905" b="7620"/>
+          <wp:inline distT="0" distB="0" distL="0" distR="0" wp14:anchorId="58FBD156" wp14:editId="7B2A9F14">
+            <wp:extent cx="5215691" cy="3477127"/>
+            <wp:effectExtent l="0" t="0" r="4445" b="9525"/>
             <wp:docPr id="43" name="Immagine 43" descr="Immagine che contiene mappa, testo&#10;&#10;Descrizione generata automaticamente"/>
             <wp:cNvGraphicFramePr>
               <a:graphicFrameLocks xmlns:a="http://schemas.openxmlformats.org/drawingml/2006/main" noChangeAspect="1"/>
@@ -9758,7 +9714,7 @@
                   <pic:spPr>
                     <a:xfrm>
                       <a:off x="0" y="0"/>
-                      <a:ext cx="3675962" cy="2450641"/>
+                      <a:ext cx="5215691" cy="3477127"/>
                     </a:xfrm>
                     <a:prstGeom prst="rect">
                       <a:avLst/>
@@ -9770,6 +9726,8 @@
           </wp:inline>
         </w:drawing>
       </w:r>
+      <w:bookmarkStart w:id="7" w:name="_GoBack"/>
+      <w:bookmarkEnd w:id="7"/>
     </w:p>
     <w:p>
       <w:pPr>
@@ -9782,30 +9740,17 @@
       <w:r>
         <w:t xml:space="preserve">Grafico </w:t>
       </w:r>
-      <w:r>
-        <w:fldChar w:fldCharType="begin"/>
-      </w:r>
-      <w:r>
-        <w:instrText xml:space="preserve"> SEQ Grafico \* ARABIC </w:instrText>
-      </w:r>
-      <w:r>
-        <w:fldChar w:fldCharType="separate"/>
-      </w:r>
-      <w:r>
-        <w:rPr>
-          <w:noProof/>
-        </w:rPr>
-        <w:t>1</w:t>
-      </w:r>
-      <w:r>
-        <w:rPr>
-          <w:noProof/>
-        </w:rPr>
-        <w:fldChar w:fldCharType="end"/>
-      </w:r>
+      <w:fldSimple w:instr=" SEQ Grafico \* ARABIC ">
+        <w:r>
+          <w:rPr>
+            <w:noProof/>
+          </w:rPr>
+          <w:t>1</w:t>
+        </w:r>
+      </w:fldSimple>
     </w:p>
     <w:p>
-      <w:bookmarkStart w:id="7" w:name="_Hlk42459933"/>
+      <w:bookmarkStart w:id="8" w:name="_Hlk42459933"/>
       <w:r>
         <w:t xml:space="preserve">Le variabili </w:t>
       </w:r>
@@ -9954,7 +9899,7 @@
         <w:t xml:space="preserve"> ottenimento del denaro dalla cassaforte</w:t>
       </w:r>
     </w:p>
-    <w:bookmarkEnd w:id="7"/>
+    <w:bookmarkEnd w:id="8"/>
     <w:p>
       <w:pPr>
         <w:rPr>
@@ -10063,9 +10008,17 @@
         </w:rPr>
         <w:lastRenderedPageBreak/>
         <w:drawing>
-          <wp:inline distT="0" distB="0" distL="0" distR="0" wp14:anchorId="7E9DB537" wp14:editId="78467712">
-            <wp:extent cx="3675600" cy="2451600"/>
-            <wp:effectExtent l="0" t="0" r="1270" b="6350"/>
+          <wp:anchor distT="0" distB="0" distL="114300" distR="114300" simplePos="0" relativeHeight="251685888" behindDoc="0" locked="0" layoutInCell="1" allowOverlap="1" wp14:anchorId="7E9DB537" wp14:editId="76B9484F">
+            <wp:simplePos x="0" y="0"/>
+            <wp:positionH relativeFrom="margin">
+              <wp:align>center</wp:align>
+            </wp:positionH>
+            <wp:positionV relativeFrom="paragraph">
+              <wp:posOffset>116840</wp:posOffset>
+            </wp:positionV>
+            <wp:extent cx="5231175" cy="3489158"/>
+            <wp:effectExtent l="0" t="0" r="7620" b="0"/>
+            <wp:wrapTopAndBottom/>
             <wp:docPr id="44" name="Immagine 44" descr="Immagine che contiene testo, mappa&#10;&#10;Descrizione generata automaticamente"/>
             <wp:cNvGraphicFramePr>
               <a:graphicFrameLocks xmlns:a="http://schemas.openxmlformats.org/drawingml/2006/main" noChangeAspect="1"/>
@@ -10092,7 +10045,7 @@
                   <pic:spPr>
                     <a:xfrm>
                       <a:off x="0" y="0"/>
-                      <a:ext cx="3675600" cy="2451600"/>
+                      <a:ext cx="5231175" cy="3489158"/>
                     </a:xfrm>
                     <a:prstGeom prst="rect">
                       <a:avLst/>
@@ -10101,7 +10054,7 @@
                 </pic:pic>
               </a:graphicData>
             </a:graphic>
-          </wp:inline>
+          </wp:anchor>
         </w:drawing>
       </w:r>
     </w:p>
@@ -10116,27 +10069,14 @@
       <w:r>
         <w:t xml:space="preserve">Grafico </w:t>
       </w:r>
-      <w:r>
-        <w:fldChar w:fldCharType="begin"/>
-      </w:r>
-      <w:r>
-        <w:instrText xml:space="preserve"> SEQ Grafico \* ARABIC </w:instrText>
-      </w:r>
-      <w:r>
-        <w:fldChar w:fldCharType="separate"/>
-      </w:r>
-      <w:r>
-        <w:rPr>
-          <w:noProof/>
-        </w:rPr>
-        <w:t>2</w:t>
-      </w:r>
-      <w:r>
-        <w:rPr>
-          <w:noProof/>
-        </w:rPr>
-        <w:fldChar w:fldCharType="end"/>
-      </w:r>
+      <w:fldSimple w:instr=" SEQ Grafico \* ARABIC ">
+        <w:r>
+          <w:rPr>
+            <w:noProof/>
+          </w:rPr>
+          <w:t>2</w:t>
+        </w:r>
+      </w:fldSimple>
     </w:p>
     <w:p>
       <w:r>
@@ -10164,7 +10104,7 @@
           <w:bCs/>
         </w:rPr>
       </w:pPr>
-      <w:bookmarkStart w:id="8" w:name="_Hlk42459947"/>
+      <w:bookmarkStart w:id="9" w:name="_Hlk42459947"/>
       <w:proofErr w:type="spellStart"/>
       <w:r>
         <w:rPr>
@@ -10310,7 +10250,7 @@
         <w:t>: ottenimento della combinazione della cassaforte della banca</w:t>
       </w:r>
     </w:p>
-    <w:bookmarkEnd w:id="8"/>
+    <w:bookmarkEnd w:id="9"/>
     <w:p>
       <w:pPr>
         <w:pStyle w:val="Paragrafoelenco"/>
@@ -10455,15 +10395,45 @@
         <w:keepNext/>
         <w:jc w:val="center"/>
       </w:pPr>
+    </w:p>
+    <w:p>
+      <w:pPr>
+        <w:pStyle w:val="Didascalia"/>
+        <w:jc w:val="center"/>
+        <w:rPr>
+          <w:noProof/>
+        </w:rPr>
+      </w:pPr>
+      <w:r>
+        <w:t xml:space="preserve">Grafico </w:t>
+      </w:r>
+      <w:fldSimple w:instr=" SEQ Grafico \* ARABIC ">
+        <w:r>
+          <w:rPr>
+            <w:noProof/>
+          </w:rPr>
+          <w:t>3</w:t>
+        </w:r>
+      </w:fldSimple>
+    </w:p>
+    <w:p>
       <w:r>
         <w:rPr>
           <w:noProof/>
         </w:rPr>
         <w:lastRenderedPageBreak/>
         <w:drawing>
-          <wp:inline distT="0" distB="0" distL="0" distR="0" wp14:anchorId="7C8D5E94" wp14:editId="3758F2B4">
-            <wp:extent cx="4118610" cy="2392680"/>
-            <wp:effectExtent l="0" t="0" r="0" b="7620"/>
+          <wp:anchor distT="0" distB="0" distL="114300" distR="114300" simplePos="0" relativeHeight="251686912" behindDoc="0" locked="0" layoutInCell="1" allowOverlap="1" wp14:anchorId="7C8D5E94" wp14:editId="40721D8A">
+            <wp:simplePos x="0" y="0"/>
+            <wp:positionH relativeFrom="margin">
+              <wp:align>center</wp:align>
+            </wp:positionH>
+            <wp:positionV relativeFrom="paragraph">
+              <wp:posOffset>117308</wp:posOffset>
+            </wp:positionV>
+            <wp:extent cx="5576637" cy="3519237"/>
+            <wp:effectExtent l="0" t="0" r="5080" b="5080"/>
+            <wp:wrapTopAndBottom/>
             <wp:docPr id="45" name="Immagine 45" descr="Immagine che contiene testo, mappa&#10;&#10;Descrizione generata automaticamente"/>
             <wp:cNvGraphicFramePr>
               <a:graphicFrameLocks xmlns:a="http://schemas.openxmlformats.org/drawingml/2006/main"/>
@@ -10490,7 +10460,7 @@
                   <pic:spPr>
                     <a:xfrm>
                       <a:off x="0" y="0"/>
-                      <a:ext cx="4119460" cy="2393174"/>
+                      <a:ext cx="5576637" cy="3519237"/>
                     </a:xfrm>
                     <a:prstGeom prst="rect">
                       <a:avLst/>
@@ -10499,46 +10469,8 @@
                 </pic:pic>
               </a:graphicData>
             </a:graphic>
-          </wp:inline>
+          </wp:anchor>
         </w:drawing>
-      </w:r>
-      <w:bookmarkStart w:id="9" w:name="_GoBack"/>
-      <w:bookmarkEnd w:id="9"/>
-    </w:p>
-    <w:p>
-      <w:pPr>
-        <w:pStyle w:val="Didascalia"/>
-        <w:jc w:val="center"/>
-        <w:rPr>
-          <w:noProof/>
-        </w:rPr>
-      </w:pPr>
-      <w:r>
-        <w:t xml:space="preserve">Grafico </w:t>
-      </w:r>
-      <w:r>
-        <w:fldChar w:fldCharType="begin"/>
-      </w:r>
-      <w:r>
-        <w:instrText xml:space="preserve"> SEQ G</w:instrText>
-      </w:r>
-      <w:r>
-        <w:instrText xml:space="preserve">rafico \* ARABIC </w:instrText>
-      </w:r>
-      <w:r>
-        <w:fldChar w:fldCharType="separate"/>
-      </w:r>
-      <w:r>
-        <w:rPr>
-          <w:noProof/>
-        </w:rPr>
-        <w:t>3</w:t>
-      </w:r>
-      <w:r>
-        <w:rPr>
-          <w:noProof/>
-        </w:rPr>
-        <w:fldChar w:fldCharType="end"/>
       </w:r>
     </w:p>
     <w:p>
@@ -13440,7 +13372,7 @@
 </file>
 
 <file path=customXml/itemProps1.xml><?xml version="1.0" encoding="utf-8"?>
-<ds:datastoreItem xmlns:ds="http://schemas.openxmlformats.org/officeDocument/2006/customXml" ds:itemID="{CE01518B-4D13-4413-9C36-598A68C567E0}">
+<ds:datastoreItem xmlns:ds="http://schemas.openxmlformats.org/officeDocument/2006/customXml" ds:itemID="{26F403FF-F6FD-4990-A711-4FC2A0DCDBDF}">
   <ds:schemaRefs>
     <ds:schemaRef ds:uri="http://schemas.openxmlformats.org/officeDocument/2006/bibliography"/>
   </ds:schemaRefs>

</xml_diff>